<commit_message>
pcb version 3.0 update
Signed-off-by: bigbearishappy <953308023@qq.com>
</commit_message>
<xml_diff>
--- a/doc/analysis.docx
+++ b/doc/analysis.docx
@@ -3,11 +3,6 @@
 <w:document xmlns:wpc="http://schemas.microsoft.com/office/word/2010/wordprocessingCanvas" xmlns:mc="http://schemas.openxmlformats.org/markup-compatibility/2006" xmlns:o="urn:schemas-microsoft-com:office:office" xmlns:r="http://schemas.openxmlformats.org/officeDocument/2006/relationships" xmlns:m="http://schemas.openxmlformats.org/officeDocument/2006/math" xmlns:v="urn:schemas-microsoft-com:vml" xmlns:wp14="http://schemas.microsoft.com/office/word/2010/wordprocessingDrawing" xmlns:wp="http://schemas.openxmlformats.org/drawingml/2006/wordprocessingDrawing" xmlns:w10="urn:schemas-microsoft-com:office:word" xmlns:w="http://schemas.openxmlformats.org/wordprocessingml/2006/main" xmlns:w14="http://schemas.microsoft.com/office/word/2010/wordml" xmlns:wpg="http://schemas.microsoft.com/office/word/2010/wordprocessingGroup" xmlns:wpi="http://schemas.microsoft.com/office/word/2010/wordprocessingInk" xmlns:wne="http://schemas.microsoft.com/office/word/2006/wordml" xmlns:wps="http://schemas.microsoft.com/office/word/2010/wordprocessingShape" mc:Ignorable="w14 wp14">
   <w:body>
     <w:p>
-      <w:pPr>
-        <w:rPr>
-          <w:rFonts w:hint="eastAsia"/>
-        </w:rPr>
-      </w:pPr>
       <w:r>
         <w:rPr>
           <w:rFonts w:hint="eastAsia"/>
@@ -16,11 +11,6 @@
       </w:r>
     </w:p>
     <w:p>
-      <w:pPr>
-        <w:rPr>
-          <w:rFonts w:hint="eastAsia"/>
-        </w:rPr>
-      </w:pPr>
       <w:r>
         <w:rPr>
           <w:rFonts w:hint="eastAsia"/>
@@ -35,11 +25,6 @@
       </w:r>
     </w:p>
     <w:p>
-      <w:pPr>
-        <w:rPr>
-          <w:rFonts w:hint="eastAsia"/>
-        </w:rPr>
-      </w:pPr>
       <w:r>
         <w:rPr>
           <w:rFonts w:hint="eastAsia"/>
@@ -51,14 +36,15 @@
           <w:rFonts w:hint="eastAsia"/>
         </w:rPr>
         <w:t>模块化设计</w:t>
+      </w:r>
+      <w:r>
+        <w:rPr>
+          <w:rFonts w:hint="eastAsia"/>
+        </w:rPr>
+        <w:t xml:space="preserve">    OK</w:t>
       </w:r>
     </w:p>
     <w:p>
-      <w:pPr>
-        <w:rPr>
-          <w:rFonts w:hint="eastAsia"/>
-        </w:rPr>
-      </w:pPr>
       <w:r>
         <w:rPr>
           <w:rFonts w:hint="eastAsia"/>
@@ -70,14 +56,15 @@
           <w:rFonts w:hint="eastAsia"/>
         </w:rPr>
         <w:t>可以二次开发</w:t>
+      </w:r>
+      <w:r>
+        <w:rPr>
+          <w:rFonts w:hint="eastAsia"/>
+        </w:rPr>
+        <w:t xml:space="preserve"> OK</w:t>
       </w:r>
     </w:p>
     <w:p>
-      <w:pPr>
-        <w:rPr>
-          <w:rFonts w:hint="eastAsia"/>
-        </w:rPr>
-      </w:pPr>
       <w:r>
         <w:rPr>
           <w:rFonts w:hint="eastAsia"/>
@@ -89,14 +76,15 @@
           <w:rFonts w:hint="eastAsia"/>
         </w:rPr>
         <w:t>可以升级</w:t>
+      </w:r>
+      <w:r>
+        <w:rPr>
+          <w:rFonts w:hint="eastAsia"/>
+        </w:rPr>
+        <w:t xml:space="preserve">      OK</w:t>
       </w:r>
     </w:p>
     <w:p>
-      <w:pPr>
-        <w:rPr>
-          <w:rFonts w:hint="eastAsia"/>
-        </w:rPr>
-      </w:pPr>
       <w:r>
         <w:rPr>
           <w:rFonts w:hint="eastAsia"/>
@@ -108,6 +96,12 @@
           <w:rFonts w:hint="eastAsia"/>
         </w:rPr>
         <w:t>到手即玩</w:t>
+      </w:r>
+      <w:r>
+        <w:rPr>
+          <w:rFonts w:hint="eastAsia"/>
+        </w:rPr>
+        <w:t xml:space="preserve">      OK</w:t>
       </w:r>
     </w:p>
     <w:p>
@@ -122,6 +116,18 @@
           <w:rFonts w:hint="eastAsia"/>
         </w:rPr>
         <w:t>手机遥控</w:t>
+      </w:r>
+      <w:r>
+        <w:rPr>
+          <w:rFonts w:hint="eastAsia"/>
+        </w:rPr>
+        <w:t xml:space="preserve">      </w:t>
+      </w:r>
+      <w:r>
+        <w:rPr>
+          <w:rFonts w:hint="eastAsia"/>
+        </w:rPr>
+        <w:t>红外遥控</w:t>
       </w:r>
       <w:bookmarkStart w:id="0" w:name="_GoBack"/>
       <w:bookmarkEnd w:id="0"/>

</xml_diff>